<commit_message>
Checkpoint for thesis and proposal, add smaller version of proposal and add Thesis proposal presentation
</commit_message>
<xml_diff>
--- a/Bachelor_Thesis_Proposal_Sebastian_Russo.docx
+++ b/Bachelor_Thesis_Proposal_Sebastian_Russo.docx
@@ -805,15 +805,47 @@
           <w:szCs w:val="24"/>
         </w:rPr>
         <w:tab/>
-        <w:t xml:space="preserve">Diabetes, as a chronice disease, continues to rise in its global prevalence, posing serious health risks for patients while burdening healthcare infrastructures. The early detection of such diseases is critcal for effective intervention and management. Traditional diagnostic methods, </w:t>
-      </w:r>
-      <w:r>
-        <w:rPr>
-          <w:rFonts w:ascii="Arial" w:hAnsi="Arial" w:cs="Arial"/>
-          <w:sz w:val="24"/>
-          <w:szCs w:val="24"/>
-        </w:rPr>
-        <w:t>can be time consuming and may not fully address the potential of the available healthcare data. With the growing availability of health-related datasets and advancements in machine learning, it is now feasible to explore Machine Learning approaches for early and accurate diabetes prediction. Nevertheless, many challenges remain, especially in determining which Machine Learning model performs best. This will involve the evaluation the model’s acurracy, interpretability and applicability in real world environments.</w:t>
+        <w:t>Diabetes, as a chronic disease, continues to rise in its global prevalence, posing serious health risks for patients while burdening healthcare infrastructures. The early detection of such diseases is crit</w:t>
+      </w:r>
+      <w:r>
+        <w:rPr>
+          <w:rFonts w:ascii="Arial" w:hAnsi="Arial" w:cs="Arial"/>
+          <w:sz w:val="24"/>
+          <w:szCs w:val="24"/>
+        </w:rPr>
+        <w:t>i</w:t>
+      </w:r>
+      <w:r>
+        <w:rPr>
+          <w:rFonts w:ascii="Arial" w:hAnsi="Arial" w:cs="Arial"/>
+          <w:sz w:val="24"/>
+          <w:szCs w:val="24"/>
+        </w:rPr>
+        <w:t xml:space="preserve">cal for effective intervention and management. Traditional diagnostic methods, </w:t>
+      </w:r>
+      <w:r>
+        <w:rPr>
+          <w:rFonts w:ascii="Arial" w:hAnsi="Arial" w:cs="Arial"/>
+          <w:sz w:val="24"/>
+          <w:szCs w:val="24"/>
+        </w:rPr>
+        <w:t>can be time consuming and may not fully address the potential of the available healthcare data. With the growing availability of health-related datasets and advancements in machine learning, it is now feasible to explore Machine Learning approaches for early and accurate diabetes prediction. Nevertheless, many challenges remain, especially in determining which Machine Learning model performs best</w:t>
+      </w:r>
+      <w:r>
+        <w:rPr>
+          <w:rFonts w:ascii="Arial" w:hAnsi="Arial" w:cs="Arial"/>
+          <w:sz w:val="24"/>
+          <w:szCs w:val="24"/>
+        </w:rPr>
+        <w:t>, which this proposed study aims to address</w:t>
+      </w:r>
+      <w:r>
+        <w:rPr>
+          <w:rFonts w:ascii="Arial" w:hAnsi="Arial" w:cs="Arial"/>
+          <w:sz w:val="24"/>
+          <w:szCs w:val="24"/>
+        </w:rPr>
+        <w:t xml:space="preserve">. </w:t>
       </w:r>
     </w:p>
     <w:p>
@@ -1084,7 +1116,23 @@
           <w:sz w:val="24"/>
           <w:szCs w:val="24"/>
         </w:rPr>
-        <w:t>To implement and evaluate multiple ML algorithms, for example Logistic Regression, Decision Tree, Random Forest and SVM.</w:t>
+        <w:t xml:space="preserve">To implement and evaluate multiple ML algorithms, </w:t>
+      </w:r>
+      <w:r>
+        <w:rPr>
+          <w:rFonts w:ascii="Arial" w:hAnsi="Arial" w:cs="Arial"/>
+          <w:sz w:val="24"/>
+          <w:szCs w:val="24"/>
+        </w:rPr>
+        <w:t xml:space="preserve">specifically </w:t>
+      </w:r>
+      <w:r>
+        <w:rPr>
+          <w:rFonts w:ascii="Arial" w:hAnsi="Arial" w:cs="Arial"/>
+          <w:sz w:val="24"/>
+          <w:szCs w:val="24"/>
+        </w:rPr>
+        <w:t>Logistic Regression, Decision Tree, Random Forest and SVM.</w:t>
       </w:r>
     </w:p>
     <w:p>
@@ -1107,7 +1155,23 @@
           <w:sz w:val="24"/>
           <w:szCs w:val="24"/>
         </w:rPr>
-        <w:t>To assess the performance of each model using standard classification metrcis.</w:t>
+        <w:t>To assess the performance of each model using standard classification metr</w:t>
+      </w:r>
+      <w:r>
+        <w:rPr>
+          <w:rFonts w:ascii="Arial" w:hAnsi="Arial" w:cs="Arial"/>
+          <w:sz w:val="24"/>
+          <w:szCs w:val="24"/>
+        </w:rPr>
+        <w:t>ic</w:t>
+      </w:r>
+      <w:r>
+        <w:rPr>
+          <w:rFonts w:ascii="Arial" w:hAnsi="Arial" w:cs="Arial"/>
+          <w:sz w:val="24"/>
+          <w:szCs w:val="24"/>
+        </w:rPr>
+        <w:t>s.</w:t>
       </w:r>
     </w:p>
     <w:p>
@@ -5117,7 +5181,23 @@
           <w:szCs w:val="24"/>
         </w:rPr>
         <w:tab/>
-        <w:t>Diabetes mellitus is a chronic metabolic disorder that presents an elevated blood glucose levels, result of defects in insulin secretion or action. The most common form of diabetes is Type 1, Type 2 and gestational diabetes. According to the World Health Organization (2021), diabetes is one of the leading causes of death globally and associated with long-term complications like heart dieseases, kidney failure among others.</w:t>
+        <w:t>Diabetes mellitus is a chronic metabolic disorder that presents an elevated blood glucose levels, result of defects in insulin secretion or action. The most common form of diabetes is Type 1, Type 2 and gestational diabetes. According to the World Health Organization (202</w:t>
+      </w:r>
+      <w:r>
+        <w:rPr>
+          <w:rFonts w:ascii="Arial" w:hAnsi="Arial" w:cs="Arial"/>
+          <w:sz w:val="24"/>
+          <w:szCs w:val="24"/>
+        </w:rPr>
+        <w:t>4</w:t>
+      </w:r>
+      <w:r>
+        <w:rPr>
+          <w:rFonts w:ascii="Arial" w:hAnsi="Arial" w:cs="Arial"/>
+          <w:sz w:val="24"/>
+          <w:szCs w:val="24"/>
+        </w:rPr>
+        <w:t>), diabetes is one of the leading causes of death globally and associated with long-term complications like heart diseases, kidney failure among others.</w:t>
       </w:r>
     </w:p>
     <w:p>
@@ -5172,7 +5252,7 @@
           <w:szCs w:val="24"/>
         </w:rPr>
         <w:tab/>
-        <w:t>Traditional diagnostics rely on perdiodic blood glucose testing, HbA1c measurements and patient reported symptoms. While still used, these methods are more reactive and fail to identify patients in early stages of the disease (or those with a high risk), especially in populations with limited access to healthcare services and underdeveloped healthcare infrastructure. Moreover, conventional diagnostic can be time consuming and often underuse all the available patient data, which could include behavioral demographic and lifestyle information that may improve the diagnosis.</w:t>
+        <w:t>Traditional diagnostics rely on periodic blood glucose testing, HbA1c measurements and patient reported symptoms. While still used, these methods are more reactive and fail to identify patients in early stages of the disease (or those with a high risk), especially in populations with limited access to healthcare services and underdeveloped healthcare infrastructure. Moreover, conventional diagnostic can be time consuming and often underuse all the available patient data, which could include behavioral demographic and lifestyle information that may improve the diagnosis.</w:t>
       </w:r>
     </w:p>
     <w:p>
@@ -5240,7 +5320,23 @@
           <w:sz w:val="24"/>
           <w:szCs w:val="24"/>
         </w:rPr>
-        <w:t xml:space="preserve"> (Foresee Medical, 2025).</w:t>
+        <w:t xml:space="preserve"> (</w:t>
+      </w:r>
+      <w:r>
+        <w:rPr>
+          <w:rFonts w:ascii="Arial" w:hAnsi="Arial" w:cs="Arial"/>
+          <w:sz w:val="24"/>
+          <w:szCs w:val="24"/>
+        </w:rPr>
+        <w:t>Barth, S. and Flam, S</w:t>
+      </w:r>
+      <w:r>
+        <w:rPr>
+          <w:rFonts w:ascii="Arial" w:hAnsi="Arial" w:cs="Arial"/>
+          <w:sz w:val="24"/>
+          <w:szCs w:val="24"/>
+        </w:rPr>
+        <w:t>, 2025).</w:t>
       </w:r>
     </w:p>
     <w:p>
@@ -5280,7 +5376,23 @@
           <w:sz w:val="24"/>
           <w:szCs w:val="24"/>
         </w:rPr>
-        <w:t>Analyzing a patient's medical history, behavioral data and lifestyle factors, these models can sypport the development of personalized treatment plans. These plans can enhance the outcomes and minimize side effects</w:t>
+        <w:t>Analyzing a patient's medical history, behavioral data and lifestyle factors, these models can s</w:t>
+      </w:r>
+      <w:r>
+        <w:rPr>
+          <w:rFonts w:ascii="Arial" w:hAnsi="Arial" w:cs="Arial"/>
+          <w:sz w:val="24"/>
+          <w:szCs w:val="24"/>
+        </w:rPr>
+        <w:t>u</w:t>
+      </w:r>
+      <w:r>
+        <w:rPr>
+          <w:rFonts w:ascii="Arial" w:hAnsi="Arial" w:cs="Arial"/>
+          <w:sz w:val="24"/>
+          <w:szCs w:val="24"/>
+        </w:rPr>
+        <w:t>pport the development of personalized treatment plans. These plans can enhance the outcomes and minimize side effects</w:t>
       </w:r>
       <w:r>
         <w:rPr>
@@ -5421,7 +5533,25 @@
           <w:szCs w:val="24"/>
         </w:rPr>
         <w:tab/>
-        <w:t>The proposed methodology will employ a quantitative, experimental research design to evaluate and compare the effectiveness of multiple supervised machine learning mocels in predicting diabetes (classification). The methodology will be structured around the standard data science lifecycle, with steps like data acquisition, preprocessing, model development, model testing, evaluation and interpretation of results. A comparative approach will be adopted to determine the relative performance of the models, using the same dataset and a unified evaluation framework based on predefined metrics.</w:t>
+        <w:t>The proposed methodology will employ a quantitative, experimental research design to evaluate and compare the effectiveness of multiple supervised machine learning mo</w:t>
+      </w:r>
+      <w:r>
+        <w:rPr>
+          <w:rFonts w:ascii="Arial" w:hAnsi="Arial" w:cs="Arial"/>
+          <w:bCs/>
+          <w:sz w:val="24"/>
+          <w:szCs w:val="24"/>
+        </w:rPr>
+        <w:t>d</w:t>
+      </w:r>
+      <w:r>
+        <w:rPr>
+          <w:rFonts w:ascii="Arial" w:hAnsi="Arial" w:cs="Arial"/>
+          <w:bCs/>
+          <w:sz w:val="24"/>
+          <w:szCs w:val="24"/>
+        </w:rPr>
+        <w:t>els in predicting diabetes (classification). The methodology will be structured around the standard data science lifecycle, with steps like data acquisition, preprocessing, model development, model testing, evaluation and interpretation of results. A comparative approach will be adopted to determine the relative performance of the models, using the same dataset and a unified evaluation framework based on predefined metrics.</w:t>
       </w:r>
     </w:p>
     <w:p>
@@ -8612,24 +8742,17 @@
           <w:sz w:val="24"/>
           <w:szCs w:val="24"/>
         </w:rPr>
-        <w:t xml:space="preserve"> selected for their interpretability, performance and diverse methodological approaches:</w:t>
-      </w:r>
-    </w:p>
-    <w:p>
-      <w:pPr>
-        <w:pStyle w:val="ListParagraph"/>
-        <w:numPr>
-          <w:ilvl w:val="0"/>
-          <w:numId w:val="12"/>
-        </w:numPr>
-        <w:spacing w:after="140" w:line="360" w:lineRule="auto"/>
-        <w:rPr>
-          <w:rFonts w:ascii="Arial" w:hAnsi="Arial" w:cs="Arial"/>
-          <w:bCs/>
-          <w:sz w:val="24"/>
-          <w:szCs w:val="24"/>
-        </w:rPr>
-      </w:pPr>
+        <w:t xml:space="preserve"> selected for their interpretability, performance and diverse methodological approaches</w:t>
+      </w:r>
+      <w:r>
+        <w:rPr>
+          <w:rFonts w:ascii="Arial" w:hAnsi="Arial" w:cs="Arial"/>
+          <w:bCs/>
+          <w:sz w:val="24"/>
+          <w:szCs w:val="24"/>
+        </w:rPr>
+        <w:t xml:space="preserve">: </w:t>
+      </w:r>
       <w:r>
         <w:rPr>
           <w:rFonts w:ascii="Arial" w:hAnsi="Arial" w:cs="Arial"/>
@@ -8639,47 +8762,33 @@
         </w:rPr>
         <w:t>Logistic Regression (LR)</w:t>
       </w:r>
-    </w:p>
-    <w:p>
-      <w:pPr>
-        <w:pStyle w:val="ListParagraph"/>
-        <w:numPr>
-          <w:ilvl w:val="0"/>
-          <w:numId w:val="12"/>
-        </w:numPr>
-        <w:spacing w:after="140" w:line="360" w:lineRule="auto"/>
-        <w:rPr>
-          <w:rFonts w:ascii="Arial" w:hAnsi="Arial" w:cs="Arial"/>
-          <w:bCs/>
-          <w:sz w:val="24"/>
-          <w:szCs w:val="24"/>
-        </w:rPr>
-      </w:pPr>
-      <w:r>
-        <w:rPr>
-          <w:rFonts w:ascii="Arial" w:hAnsi="Arial" w:cs="Arial"/>
-          <w:bCs/>
-          <w:sz w:val="24"/>
-          <w:szCs w:val="24"/>
-        </w:rPr>
-        <w:t xml:space="preserve">Decision Tree Classifier </w:t>
-      </w:r>
-    </w:p>
-    <w:p>
-      <w:pPr>
-        <w:pStyle w:val="ListParagraph"/>
-        <w:numPr>
-          <w:ilvl w:val="0"/>
-          <w:numId w:val="12"/>
-        </w:numPr>
-        <w:spacing w:after="140" w:line="360" w:lineRule="auto"/>
-        <w:rPr>
-          <w:rFonts w:ascii="Arial" w:hAnsi="Arial" w:cs="Arial"/>
-          <w:bCs/>
-          <w:sz w:val="24"/>
-          <w:szCs w:val="24"/>
-        </w:rPr>
-      </w:pPr>
+      <w:r>
+        <w:rPr>
+          <w:rFonts w:ascii="Arial" w:hAnsi="Arial" w:cs="Arial"/>
+          <w:bCs/>
+          <w:sz w:val="24"/>
+          <w:szCs w:val="24"/>
+        </w:rPr>
+        <w:t xml:space="preserve">, </w:t>
+      </w:r>
+      <w:r>
+        <w:rPr>
+          <w:rFonts w:ascii="Arial" w:hAnsi="Arial" w:cs="Arial"/>
+          <w:bCs/>
+          <w:sz w:val="24"/>
+          <w:szCs w:val="24"/>
+        </w:rPr>
+        <w:t>Decision Tree Classifier</w:t>
+      </w:r>
+      <w:r>
+        <w:rPr>
+          <w:rFonts w:ascii="Arial" w:hAnsi="Arial" w:cs="Arial"/>
+          <w:bCs/>
+          <w:sz w:val="24"/>
+          <w:szCs w:val="24"/>
+        </w:rPr>
+        <w:t xml:space="preserve">, </w:t>
+      </w:r>
       <w:r>
         <w:rPr>
           <w:rFonts w:ascii="Arial" w:hAnsi="Arial" w:cs="Arial"/>
@@ -8689,22 +8798,15 @@
         </w:rPr>
         <w:t>Random Forest Classifier</w:t>
       </w:r>
-    </w:p>
-    <w:p>
-      <w:pPr>
-        <w:pStyle w:val="ListParagraph"/>
-        <w:numPr>
-          <w:ilvl w:val="0"/>
-          <w:numId w:val="12"/>
-        </w:numPr>
-        <w:spacing w:after="140" w:line="360" w:lineRule="auto"/>
-        <w:rPr>
-          <w:rFonts w:ascii="Arial" w:hAnsi="Arial" w:cs="Arial"/>
-          <w:bCs/>
-          <w:sz w:val="24"/>
-          <w:szCs w:val="24"/>
-        </w:rPr>
-      </w:pPr>
+      <w:r>
+        <w:rPr>
+          <w:rFonts w:ascii="Arial" w:hAnsi="Arial" w:cs="Arial"/>
+          <w:bCs/>
+          <w:sz w:val="24"/>
+          <w:szCs w:val="24"/>
+        </w:rPr>
+        <w:t xml:space="preserve"> and </w:t>
+      </w:r>
       <w:r>
         <w:rPr>
           <w:rFonts w:ascii="Arial" w:hAnsi="Arial" w:cs="Arial"/>
@@ -8714,6 +8816,89 @@
         </w:rPr>
         <w:t>Support Vector Machines (SVM)</w:t>
       </w:r>
+      <w:r>
+        <w:rPr>
+          <w:rFonts w:ascii="Arial" w:hAnsi="Arial" w:cs="Arial"/>
+          <w:bCs/>
+          <w:sz w:val="24"/>
+          <w:szCs w:val="24"/>
+        </w:rPr>
+        <w:t xml:space="preserve">. </w:t>
+      </w:r>
+      <w:r>
+        <w:rPr>
+          <w:rFonts w:ascii="Arial" w:hAnsi="Arial" w:cs="Arial"/>
+          <w:bCs/>
+          <w:sz w:val="24"/>
+          <w:szCs w:val="24"/>
+        </w:rPr>
+        <w:t>The aforementioned</w:t>
+      </w:r>
+      <w:r>
+        <w:rPr>
+          <w:rFonts w:ascii="Arial" w:hAnsi="Arial" w:cs="Arial"/>
+          <w:bCs/>
+          <w:sz w:val="24"/>
+          <w:szCs w:val="24"/>
+        </w:rPr>
+        <w:t xml:space="preserve"> models represent linear, tree-based, ensemble and</w:t>
+      </w:r>
+      <w:r>
+        <w:rPr>
+          <w:rFonts w:ascii="Arial" w:hAnsi="Arial" w:cs="Arial"/>
+          <w:bCs/>
+          <w:sz w:val="24"/>
+          <w:szCs w:val="24"/>
+        </w:rPr>
+        <w:t xml:space="preserve"> </w:t>
+      </w:r>
+      <w:r>
+        <w:rPr>
+          <w:rFonts w:ascii="Arial" w:hAnsi="Arial" w:cs="Arial"/>
+          <w:bCs/>
+          <w:sz w:val="24"/>
+          <w:szCs w:val="24"/>
+        </w:rPr>
+        <w:t>kernel-based</w:t>
+      </w:r>
+      <w:r>
+        <w:rPr>
+          <w:rFonts w:ascii="Arial" w:hAnsi="Arial" w:cs="Arial"/>
+          <w:bCs/>
+          <w:sz w:val="24"/>
+          <w:szCs w:val="24"/>
+        </w:rPr>
+        <w:t xml:space="preserve"> (in some types)</w:t>
+      </w:r>
+      <w:r>
+        <w:rPr>
+          <w:rFonts w:ascii="Arial" w:hAnsi="Arial" w:cs="Arial"/>
+          <w:bCs/>
+          <w:sz w:val="24"/>
+          <w:szCs w:val="24"/>
+        </w:rPr>
+        <w:t xml:space="preserve"> approaches, respectively.</w:t>
+      </w:r>
+    </w:p>
+    <w:p>
+      <w:pPr>
+        <w:spacing w:after="140" w:line="360" w:lineRule="auto"/>
+        <w:rPr>
+          <w:rFonts w:ascii="Arial" w:hAnsi="Arial" w:cs="Arial"/>
+          <w:b/>
+          <w:sz w:val="24"/>
+          <w:szCs w:val="24"/>
+        </w:rPr>
+      </w:pPr>
+      <w:r>
+        <w:rPr>
+          <w:rFonts w:ascii="Arial" w:hAnsi="Arial" w:cs="Arial"/>
+          <w:b/>
+          <w:sz w:val="24"/>
+          <w:szCs w:val="24"/>
+        </w:rPr>
+        <w:t xml:space="preserve">Model Training </w:t>
+      </w:r>
     </w:p>
     <w:p>
       <w:pPr>
@@ -8733,152 +8918,79 @@
           <w:szCs w:val="24"/>
         </w:rPr>
         <w:tab/>
-        <w:t>The aforementioned</w:t>
-      </w:r>
-      <w:r>
-        <w:rPr>
-          <w:rFonts w:ascii="Arial" w:hAnsi="Arial" w:cs="Arial"/>
-          <w:bCs/>
-          <w:sz w:val="24"/>
-          <w:szCs w:val="24"/>
-        </w:rPr>
-        <w:t xml:space="preserve"> models represent linear, tree-based, ensemble and</w:t>
-      </w:r>
-      <w:r>
-        <w:rPr>
-          <w:rFonts w:ascii="Arial" w:hAnsi="Arial" w:cs="Arial"/>
-          <w:bCs/>
-          <w:sz w:val="24"/>
-          <w:szCs w:val="24"/>
-        </w:rPr>
-        <w:t xml:space="preserve"> </w:t>
-      </w:r>
-      <w:r>
-        <w:rPr>
-          <w:rFonts w:ascii="Arial" w:hAnsi="Arial" w:cs="Arial"/>
-          <w:bCs/>
-          <w:sz w:val="24"/>
-          <w:szCs w:val="24"/>
-        </w:rPr>
-        <w:t>kernel-based</w:t>
-      </w:r>
-      <w:r>
-        <w:rPr>
-          <w:rFonts w:ascii="Arial" w:hAnsi="Arial" w:cs="Arial"/>
-          <w:bCs/>
-          <w:sz w:val="24"/>
-          <w:szCs w:val="24"/>
-        </w:rPr>
-        <w:t xml:space="preserve"> (in some types)</w:t>
-      </w:r>
-      <w:r>
-        <w:rPr>
-          <w:rFonts w:ascii="Arial" w:hAnsi="Arial" w:cs="Arial"/>
-          <w:bCs/>
-          <w:sz w:val="24"/>
-          <w:szCs w:val="24"/>
-        </w:rPr>
-        <w:t xml:space="preserve"> approaches, respectively.</w:t>
-      </w:r>
-    </w:p>
-    <w:p>
-      <w:pPr>
-        <w:spacing w:after="140" w:line="360" w:lineRule="auto"/>
-        <w:rPr>
-          <w:rFonts w:ascii="Arial" w:hAnsi="Arial" w:cs="Arial"/>
-          <w:b/>
-          <w:sz w:val="24"/>
-          <w:szCs w:val="24"/>
-        </w:rPr>
-      </w:pPr>
-      <w:r>
-        <w:rPr>
-          <w:rFonts w:ascii="Arial" w:hAnsi="Arial" w:cs="Arial"/>
-          <w:b/>
-          <w:sz w:val="24"/>
-          <w:szCs w:val="24"/>
-        </w:rPr>
-        <w:t xml:space="preserve">Model Training </w:t>
-      </w:r>
-    </w:p>
-    <w:p>
-      <w:pPr>
-        <w:spacing w:after="140" w:line="360" w:lineRule="auto"/>
-        <w:rPr>
-          <w:rFonts w:ascii="Arial" w:hAnsi="Arial" w:cs="Arial"/>
-          <w:bCs/>
-          <w:sz w:val="24"/>
-          <w:szCs w:val="24"/>
-        </w:rPr>
-      </w:pPr>
-      <w:r>
-        <w:rPr>
-          <w:rFonts w:ascii="Arial" w:hAnsi="Arial" w:cs="Arial"/>
-          <w:bCs/>
-          <w:sz w:val="24"/>
-          <w:szCs w:val="24"/>
-        </w:rPr>
-        <w:tab/>
-      </w:r>
-      <w:r>
-        <w:rPr>
-          <w:rFonts w:ascii="Arial" w:hAnsi="Arial" w:cs="Arial"/>
-          <w:bCs/>
-          <w:sz w:val="24"/>
-          <w:szCs w:val="24"/>
-        </w:rPr>
-        <w:t>Model training will incorporate the following strategies:</w:t>
-      </w:r>
-    </w:p>
-    <w:p>
-      <w:pPr>
-        <w:pStyle w:val="ListParagraph"/>
-        <w:numPr>
-          <w:ilvl w:val="0"/>
-          <w:numId w:val="14"/>
-        </w:numPr>
-        <w:spacing w:after="140" w:line="360" w:lineRule="auto"/>
-        <w:rPr>
-          <w:rFonts w:ascii="Arial" w:hAnsi="Arial" w:cs="Arial"/>
-          <w:bCs/>
-          <w:sz w:val="24"/>
-          <w:szCs w:val="24"/>
-        </w:rPr>
-      </w:pPr>
-      <w:r>
-        <w:rPr>
-          <w:rFonts w:ascii="Arial" w:hAnsi="Arial" w:cs="Arial"/>
-          <w:bCs/>
-          <w:sz w:val="24"/>
-          <w:szCs w:val="24"/>
-        </w:rPr>
-        <w:t>Between</w:t>
-      </w:r>
-      <w:r>
-        <w:rPr>
-          <w:rFonts w:ascii="Arial" w:hAnsi="Arial" w:cs="Arial"/>
-          <w:bCs/>
-          <w:sz w:val="24"/>
-          <w:szCs w:val="24"/>
-        </w:rPr>
-        <w:t xml:space="preserve"> 80/20 and 70/30 split ratio to divide the dataset into training and testing sets.</w:t>
-      </w:r>
-    </w:p>
-    <w:p>
-      <w:pPr>
-        <w:pStyle w:val="ListParagraph"/>
-        <w:numPr>
-          <w:ilvl w:val="0"/>
-          <w:numId w:val="14"/>
-        </w:numPr>
-        <w:spacing w:after="140" w:line="360" w:lineRule="auto"/>
-        <w:rPr>
-          <w:rFonts w:ascii="Arial" w:hAnsi="Arial" w:cs="Arial"/>
-          <w:bCs/>
-          <w:sz w:val="24"/>
-          <w:szCs w:val="24"/>
-        </w:rPr>
-      </w:pPr>
+      </w:r>
+      <w:r>
+        <w:rPr>
+          <w:rFonts w:ascii="Arial" w:hAnsi="Arial" w:cs="Arial"/>
+          <w:bCs/>
+          <w:sz w:val="24"/>
+          <w:szCs w:val="24"/>
+        </w:rPr>
+        <w:t xml:space="preserve">Model training will incorporate </w:t>
+      </w:r>
+      <w:r>
+        <w:rPr>
+          <w:rFonts w:ascii="Arial" w:hAnsi="Arial" w:cs="Arial"/>
+          <w:bCs/>
+          <w:sz w:val="24"/>
+          <w:szCs w:val="24"/>
+        </w:rPr>
+        <w:t>b</w:t>
+      </w:r>
+      <w:r>
+        <w:rPr>
+          <w:rFonts w:ascii="Arial" w:hAnsi="Arial" w:cs="Arial"/>
+          <w:bCs/>
+          <w:sz w:val="24"/>
+          <w:szCs w:val="24"/>
+        </w:rPr>
+        <w:t>etween</w:t>
+      </w:r>
+      <w:r>
+        <w:rPr>
+          <w:rFonts w:ascii="Arial" w:hAnsi="Arial" w:cs="Arial"/>
+          <w:bCs/>
+          <w:sz w:val="24"/>
+          <w:szCs w:val="24"/>
+        </w:rPr>
+        <w:t xml:space="preserve"> a</w:t>
+      </w:r>
+      <w:r>
+        <w:rPr>
+          <w:rFonts w:ascii="Arial" w:hAnsi="Arial" w:cs="Arial"/>
+          <w:bCs/>
+          <w:sz w:val="24"/>
+          <w:szCs w:val="24"/>
+        </w:rPr>
+        <w:t xml:space="preserve"> 80/20 and</w:t>
+      </w:r>
+      <w:r>
+        <w:rPr>
+          <w:rFonts w:ascii="Arial" w:hAnsi="Arial" w:cs="Arial"/>
+          <w:bCs/>
+          <w:sz w:val="24"/>
+          <w:szCs w:val="24"/>
+        </w:rPr>
+        <w:t xml:space="preserve"> a</w:t>
+      </w:r>
+      <w:r>
+        <w:rPr>
+          <w:rFonts w:ascii="Arial" w:hAnsi="Arial" w:cs="Arial"/>
+          <w:bCs/>
+          <w:sz w:val="24"/>
+          <w:szCs w:val="24"/>
+        </w:rPr>
+        <w:t xml:space="preserve"> 70/30 split ratio to divide the dataset into training and testing sets</w:t>
+      </w:r>
+      <w:r>
+        <w:rPr>
+          <w:rFonts w:ascii="Arial" w:hAnsi="Arial" w:cs="Arial"/>
+          <w:bCs/>
+          <w:sz w:val="24"/>
+          <w:szCs w:val="24"/>
+        </w:rPr>
+        <w:t xml:space="preserve">; </w:t>
+      </w:r>
       <w:r>
         <w:rPr>
           <w:rFonts w:ascii="Arial" w:hAnsi="Arial" w:cs="Arial"/>
@@ -8963,23 +9075,8 @@
           <w:sz w:val="24"/>
           <w:szCs w:val="24"/>
         </w:rPr>
-        <w:tab/>
-      </w:r>
-    </w:p>
-    <w:p>
-      <w:pPr>
-        <w:numPr>
-          <w:ilvl w:val="0"/>
-          <w:numId w:val="15"/>
-        </w:numPr>
-        <w:spacing w:after="140" w:line="360" w:lineRule="auto"/>
-        <w:rPr>
-          <w:rFonts w:ascii="Arial" w:hAnsi="Arial" w:cs="Arial"/>
-          <w:bCs/>
-          <w:sz w:val="24"/>
-          <w:szCs w:val="24"/>
-        </w:rPr>
-      </w:pPr>
+        <w:t xml:space="preserve"> </w:t>
+      </w:r>
       <w:r>
         <w:rPr>
           <w:rFonts w:ascii="Arial" w:hAnsi="Arial" w:cs="Arial"/>
@@ -8989,21 +9086,15 @@
         </w:rPr>
         <w:t>Accuracy</w:t>
       </w:r>
-    </w:p>
-    <w:p>
-      <w:pPr>
-        <w:numPr>
-          <w:ilvl w:val="0"/>
-          <w:numId w:val="15"/>
-        </w:numPr>
-        <w:spacing w:after="140" w:line="360" w:lineRule="auto"/>
-        <w:rPr>
-          <w:rFonts w:ascii="Arial" w:hAnsi="Arial" w:cs="Arial"/>
-          <w:bCs/>
-          <w:sz w:val="24"/>
-          <w:szCs w:val="24"/>
-        </w:rPr>
-      </w:pPr>
+      <w:r>
+        <w:rPr>
+          <w:rFonts w:ascii="Arial" w:hAnsi="Arial" w:cs="Arial"/>
+          <w:bCs/>
+          <w:sz w:val="24"/>
+          <w:szCs w:val="24"/>
+        </w:rPr>
+        <w:t xml:space="preserve">, </w:t>
+      </w:r>
       <w:r>
         <w:rPr>
           <w:rFonts w:ascii="Arial" w:hAnsi="Arial" w:cs="Arial"/>
@@ -9013,21 +9104,15 @@
         </w:rPr>
         <w:t>Precision</w:t>
       </w:r>
-    </w:p>
-    <w:p>
-      <w:pPr>
-        <w:numPr>
-          <w:ilvl w:val="0"/>
-          <w:numId w:val="15"/>
-        </w:numPr>
-        <w:spacing w:after="140" w:line="360" w:lineRule="auto"/>
-        <w:rPr>
-          <w:rFonts w:ascii="Arial" w:hAnsi="Arial" w:cs="Arial"/>
-          <w:bCs/>
-          <w:sz w:val="24"/>
-          <w:szCs w:val="24"/>
-        </w:rPr>
-      </w:pPr>
+      <w:r>
+        <w:rPr>
+          <w:rFonts w:ascii="Arial" w:hAnsi="Arial" w:cs="Arial"/>
+          <w:bCs/>
+          <w:sz w:val="24"/>
+          <w:szCs w:val="24"/>
+        </w:rPr>
+        <w:t xml:space="preserve">, </w:t>
+      </w:r>
       <w:r>
         <w:rPr>
           <w:rFonts w:ascii="Arial" w:hAnsi="Arial" w:cs="Arial"/>
@@ -9037,21 +9122,15 @@
         </w:rPr>
         <w:t>Recall</w:t>
       </w:r>
-    </w:p>
-    <w:p>
-      <w:pPr>
-        <w:numPr>
-          <w:ilvl w:val="0"/>
-          <w:numId w:val="15"/>
-        </w:numPr>
-        <w:spacing w:after="140" w:line="360" w:lineRule="auto"/>
-        <w:rPr>
-          <w:rFonts w:ascii="Arial" w:hAnsi="Arial" w:cs="Arial"/>
-          <w:bCs/>
-          <w:sz w:val="24"/>
-          <w:szCs w:val="24"/>
-        </w:rPr>
-      </w:pPr>
+      <w:r>
+        <w:rPr>
+          <w:rFonts w:ascii="Arial" w:hAnsi="Arial" w:cs="Arial"/>
+          <w:bCs/>
+          <w:sz w:val="24"/>
+          <w:szCs w:val="24"/>
+        </w:rPr>
+        <w:t xml:space="preserve">, </w:t>
+      </w:r>
       <w:r>
         <w:rPr>
           <w:rFonts w:ascii="Arial" w:hAnsi="Arial" w:cs="Arial"/>
@@ -9061,21 +9140,15 @@
         </w:rPr>
         <w:t>F1-Score</w:t>
       </w:r>
-    </w:p>
-    <w:p>
-      <w:pPr>
-        <w:numPr>
-          <w:ilvl w:val="0"/>
-          <w:numId w:val="15"/>
-        </w:numPr>
-        <w:spacing w:after="140" w:line="360" w:lineRule="auto"/>
-        <w:rPr>
-          <w:rFonts w:ascii="Arial" w:hAnsi="Arial" w:cs="Arial"/>
-          <w:bCs/>
-          <w:sz w:val="24"/>
-          <w:szCs w:val="24"/>
-        </w:rPr>
-      </w:pPr>
+      <w:r>
+        <w:rPr>
+          <w:rFonts w:ascii="Arial" w:hAnsi="Arial" w:cs="Arial"/>
+          <w:bCs/>
+          <w:sz w:val="24"/>
+          <w:szCs w:val="24"/>
+        </w:rPr>
+        <w:t xml:space="preserve">, </w:t>
+      </w:r>
       <w:r>
         <w:rPr>
           <w:rFonts w:ascii="Arial" w:hAnsi="Arial" w:cs="Arial"/>
@@ -9085,46 +9158,33 @@
         </w:rPr>
         <w:t>ROC-AUC</w:t>
       </w:r>
-    </w:p>
-    <w:p>
-      <w:pPr>
-        <w:numPr>
-          <w:ilvl w:val="0"/>
-          <w:numId w:val="15"/>
-        </w:numPr>
-        <w:spacing w:after="140" w:line="360" w:lineRule="auto"/>
-        <w:rPr>
-          <w:rFonts w:ascii="Arial" w:hAnsi="Arial" w:cs="Arial"/>
-          <w:bCs/>
-          <w:sz w:val="24"/>
-          <w:szCs w:val="24"/>
-        </w:rPr>
-      </w:pPr>
-      <w:r>
-        <w:rPr>
-          <w:rFonts w:ascii="Arial" w:hAnsi="Arial" w:cs="Arial"/>
-          <w:bCs/>
-          <w:sz w:val="24"/>
-          <w:szCs w:val="24"/>
-        </w:rPr>
-        <w:lastRenderedPageBreak/>
+      <w:r>
+        <w:rPr>
+          <w:rFonts w:ascii="Arial" w:hAnsi="Arial" w:cs="Arial"/>
+          <w:bCs/>
+          <w:sz w:val="24"/>
+          <w:szCs w:val="24"/>
+        </w:rPr>
+        <w:t xml:space="preserve">, </w:t>
+      </w:r>
+      <w:r>
+        <w:rPr>
+          <w:rFonts w:ascii="Arial" w:hAnsi="Arial" w:cs="Arial"/>
+          <w:bCs/>
+          <w:sz w:val="24"/>
+          <w:szCs w:val="24"/>
+        </w:rPr>
         <w:t>Confusion Matrix</w:t>
       </w:r>
-    </w:p>
-    <w:p>
-      <w:pPr>
-        <w:numPr>
-          <w:ilvl w:val="0"/>
-          <w:numId w:val="15"/>
-        </w:numPr>
-        <w:spacing w:after="140" w:line="360" w:lineRule="auto"/>
-        <w:rPr>
-          <w:rFonts w:ascii="Arial" w:hAnsi="Arial" w:cs="Arial"/>
-          <w:bCs/>
-          <w:sz w:val="24"/>
-          <w:szCs w:val="24"/>
-        </w:rPr>
-      </w:pPr>
+      <w:r>
+        <w:rPr>
+          <w:rFonts w:ascii="Arial" w:hAnsi="Arial" w:cs="Arial"/>
+          <w:bCs/>
+          <w:sz w:val="24"/>
+          <w:szCs w:val="24"/>
+        </w:rPr>
+        <w:t xml:space="preserve"> and </w:t>
+      </w:r>
       <w:r>
         <w:rPr>
           <w:rFonts w:ascii="Arial" w:hAnsi="Arial" w:cs="Arial"/>
@@ -9278,6 +9338,7 @@
           <w:sz w:val="24"/>
           <w:szCs w:val="24"/>
         </w:rPr>
+        <w:lastRenderedPageBreak/>
         <w:tab/>
         <w:t>The implementation of the models will be carried out using Python as the programming language on the VSCode code-editor using the following libraries:</w:t>
       </w:r>
@@ -9288,24 +9349,8 @@
           <w:sz w:val="24"/>
           <w:szCs w:val="24"/>
         </w:rPr>
-        <w:tab/>
-      </w:r>
-    </w:p>
-    <w:p>
-      <w:pPr>
-        <w:pStyle w:val="ListParagraph"/>
-        <w:numPr>
-          <w:ilvl w:val="0"/>
-          <w:numId w:val="12"/>
-        </w:numPr>
-        <w:spacing w:after="140" w:line="360" w:lineRule="auto"/>
-        <w:rPr>
-          <w:rFonts w:ascii="Arial" w:hAnsi="Arial" w:cs="Arial"/>
-          <w:bCs/>
-          <w:sz w:val="24"/>
-          <w:szCs w:val="24"/>
-        </w:rPr>
-      </w:pPr>
+        <w:t xml:space="preserve"> </w:t>
+      </w:r>
       <w:r>
         <w:rPr>
           <w:rFonts w:ascii="Arial" w:hAnsi="Arial" w:cs="Arial"/>
@@ -9315,47 +9360,33 @@
         </w:rPr>
         <w:t>Scikit-learn</w:t>
       </w:r>
-    </w:p>
-    <w:p>
-      <w:pPr>
-        <w:pStyle w:val="ListParagraph"/>
-        <w:numPr>
-          <w:ilvl w:val="0"/>
-          <w:numId w:val="12"/>
-        </w:numPr>
-        <w:spacing w:after="140" w:line="360" w:lineRule="auto"/>
-        <w:rPr>
-          <w:rFonts w:ascii="Arial" w:hAnsi="Arial" w:cs="Arial"/>
-          <w:bCs/>
-          <w:sz w:val="24"/>
-          <w:szCs w:val="24"/>
-        </w:rPr>
-      </w:pPr>
-      <w:r>
-        <w:rPr>
-          <w:rFonts w:ascii="Arial" w:hAnsi="Arial" w:cs="Arial"/>
-          <w:bCs/>
-          <w:sz w:val="24"/>
-          <w:szCs w:val="24"/>
-        </w:rPr>
-        <w:t xml:space="preserve">Pandas </w:t>
-      </w:r>
-    </w:p>
-    <w:p>
-      <w:pPr>
-        <w:pStyle w:val="ListParagraph"/>
-        <w:numPr>
-          <w:ilvl w:val="0"/>
-          <w:numId w:val="12"/>
-        </w:numPr>
-        <w:spacing w:after="140" w:line="360" w:lineRule="auto"/>
-        <w:rPr>
-          <w:rFonts w:ascii="Arial" w:hAnsi="Arial" w:cs="Arial"/>
-          <w:bCs/>
-          <w:sz w:val="24"/>
-          <w:szCs w:val="24"/>
-        </w:rPr>
-      </w:pPr>
+      <w:r>
+        <w:rPr>
+          <w:rFonts w:ascii="Arial" w:hAnsi="Arial" w:cs="Arial"/>
+          <w:bCs/>
+          <w:sz w:val="24"/>
+          <w:szCs w:val="24"/>
+        </w:rPr>
+        <w:t xml:space="preserve">, </w:t>
+      </w:r>
+      <w:r>
+        <w:rPr>
+          <w:rFonts w:ascii="Arial" w:hAnsi="Arial" w:cs="Arial"/>
+          <w:bCs/>
+          <w:sz w:val="24"/>
+          <w:szCs w:val="24"/>
+        </w:rPr>
+        <w:t>Pandas</w:t>
+      </w:r>
+      <w:r>
+        <w:rPr>
+          <w:rFonts w:ascii="Arial" w:hAnsi="Arial" w:cs="Arial"/>
+          <w:bCs/>
+          <w:sz w:val="24"/>
+          <w:szCs w:val="24"/>
+        </w:rPr>
+        <w:t xml:space="preserve">, </w:t>
+      </w:r>
       <w:r>
         <w:rPr>
           <w:rFonts w:ascii="Arial" w:hAnsi="Arial" w:cs="Arial"/>
@@ -9365,22 +9396,15 @@
         </w:rPr>
         <w:t>NumPy</w:t>
       </w:r>
-    </w:p>
-    <w:p>
-      <w:pPr>
-        <w:pStyle w:val="ListParagraph"/>
-        <w:numPr>
-          <w:ilvl w:val="0"/>
-          <w:numId w:val="12"/>
-        </w:numPr>
-        <w:spacing w:after="140" w:line="360" w:lineRule="auto"/>
-        <w:rPr>
-          <w:rFonts w:ascii="Arial" w:hAnsi="Arial" w:cs="Arial"/>
-          <w:bCs/>
-          <w:sz w:val="24"/>
-          <w:szCs w:val="24"/>
-        </w:rPr>
-      </w:pPr>
+      <w:r>
+        <w:rPr>
+          <w:rFonts w:ascii="Arial" w:hAnsi="Arial" w:cs="Arial"/>
+          <w:bCs/>
+          <w:sz w:val="24"/>
+          <w:szCs w:val="24"/>
+        </w:rPr>
+        <w:t xml:space="preserve">, </w:t>
+      </w:r>
       <w:r>
         <w:rPr>
           <w:rFonts w:ascii="Arial" w:hAnsi="Arial" w:cs="Arial"/>
@@ -9390,22 +9414,15 @@
         </w:rPr>
         <w:t>Matplotlib</w:t>
       </w:r>
-    </w:p>
-    <w:p>
-      <w:pPr>
-        <w:pStyle w:val="ListParagraph"/>
-        <w:numPr>
-          <w:ilvl w:val="0"/>
-          <w:numId w:val="12"/>
-        </w:numPr>
-        <w:spacing w:after="140" w:line="360" w:lineRule="auto"/>
-        <w:rPr>
-          <w:rFonts w:ascii="Arial" w:hAnsi="Arial" w:cs="Arial"/>
-          <w:bCs/>
-          <w:sz w:val="24"/>
-          <w:szCs w:val="24"/>
-        </w:rPr>
-      </w:pPr>
+      <w:r>
+        <w:rPr>
+          <w:rFonts w:ascii="Arial" w:hAnsi="Arial" w:cs="Arial"/>
+          <w:bCs/>
+          <w:sz w:val="24"/>
+          <w:szCs w:val="24"/>
+        </w:rPr>
+        <w:t xml:space="preserve">, </w:t>
+      </w:r>
       <w:r>
         <w:rPr>
           <w:rFonts w:ascii="Arial" w:hAnsi="Arial" w:cs="Arial"/>
@@ -9415,22 +9432,15 @@
         </w:rPr>
         <w:t>Seaborn</w:t>
       </w:r>
-    </w:p>
-    <w:p>
-      <w:pPr>
-        <w:pStyle w:val="ListParagraph"/>
-        <w:numPr>
-          <w:ilvl w:val="0"/>
-          <w:numId w:val="12"/>
-        </w:numPr>
-        <w:spacing w:after="140" w:line="360" w:lineRule="auto"/>
-        <w:rPr>
-          <w:rFonts w:ascii="Arial" w:hAnsi="Arial" w:cs="Arial"/>
-          <w:bCs/>
-          <w:sz w:val="24"/>
-          <w:szCs w:val="24"/>
-        </w:rPr>
-      </w:pPr>
+      <w:r>
+        <w:rPr>
+          <w:rFonts w:ascii="Arial" w:hAnsi="Arial" w:cs="Arial"/>
+          <w:bCs/>
+          <w:sz w:val="24"/>
+          <w:szCs w:val="24"/>
+        </w:rPr>
+        <w:t xml:space="preserve">, </w:t>
+      </w:r>
       <w:r>
         <w:rPr>
           <w:rFonts w:ascii="Arial" w:hAnsi="Arial" w:cs="Arial"/>
@@ -9440,22 +9450,15 @@
         </w:rPr>
         <w:t>Imblearn</w:t>
       </w:r>
-    </w:p>
-    <w:p>
-      <w:pPr>
-        <w:pStyle w:val="ListParagraph"/>
-        <w:numPr>
-          <w:ilvl w:val="0"/>
-          <w:numId w:val="12"/>
-        </w:numPr>
-        <w:spacing w:after="140" w:line="360" w:lineRule="auto"/>
-        <w:rPr>
-          <w:rFonts w:ascii="Arial" w:hAnsi="Arial" w:cs="Arial"/>
-          <w:bCs/>
-          <w:sz w:val="24"/>
-          <w:szCs w:val="24"/>
-        </w:rPr>
-      </w:pPr>
+      <w:r>
+        <w:rPr>
+          <w:rFonts w:ascii="Arial" w:hAnsi="Arial" w:cs="Arial"/>
+          <w:bCs/>
+          <w:sz w:val="24"/>
+          <w:szCs w:val="24"/>
+        </w:rPr>
+        <w:t xml:space="preserve">, </w:t>
+      </w:r>
       <w:r>
         <w:rPr>
           <w:rFonts w:ascii="Arial" w:hAnsi="Arial" w:cs="Arial"/>
@@ -9465,47 +9468,33 @@
         </w:rPr>
         <w:t>Logging</w:t>
       </w:r>
-    </w:p>
-    <w:p>
-      <w:pPr>
-        <w:pStyle w:val="ListParagraph"/>
-        <w:numPr>
-          <w:ilvl w:val="0"/>
-          <w:numId w:val="12"/>
-        </w:numPr>
-        <w:spacing w:after="140" w:line="360" w:lineRule="auto"/>
-        <w:rPr>
-          <w:rFonts w:ascii="Arial" w:hAnsi="Arial" w:cs="Arial"/>
-          <w:bCs/>
-          <w:sz w:val="24"/>
-          <w:szCs w:val="24"/>
-        </w:rPr>
-      </w:pPr>
-      <w:r>
-        <w:rPr>
-          <w:rFonts w:ascii="Arial" w:hAnsi="Arial" w:cs="Arial"/>
-          <w:bCs/>
-          <w:sz w:val="24"/>
-          <w:szCs w:val="24"/>
-        </w:rPr>
-        <w:t xml:space="preserve">Time </w:t>
-      </w:r>
-    </w:p>
-    <w:p>
-      <w:pPr>
-        <w:pStyle w:val="ListParagraph"/>
-        <w:numPr>
-          <w:ilvl w:val="0"/>
-          <w:numId w:val="12"/>
-        </w:numPr>
-        <w:spacing w:after="140" w:line="360" w:lineRule="auto"/>
-        <w:rPr>
-          <w:rFonts w:ascii="Arial" w:hAnsi="Arial" w:cs="Arial"/>
-          <w:bCs/>
-          <w:sz w:val="24"/>
-          <w:szCs w:val="24"/>
-        </w:rPr>
-      </w:pPr>
+      <w:r>
+        <w:rPr>
+          <w:rFonts w:ascii="Arial" w:hAnsi="Arial" w:cs="Arial"/>
+          <w:bCs/>
+          <w:sz w:val="24"/>
+          <w:szCs w:val="24"/>
+        </w:rPr>
+        <w:t xml:space="preserve">, </w:t>
+      </w:r>
+      <w:r>
+        <w:rPr>
+          <w:rFonts w:ascii="Arial" w:hAnsi="Arial" w:cs="Arial"/>
+          <w:bCs/>
+          <w:sz w:val="24"/>
+          <w:szCs w:val="24"/>
+        </w:rPr>
+        <w:t>Time</w:t>
+      </w:r>
+      <w:r>
+        <w:rPr>
+          <w:rFonts w:ascii="Arial" w:hAnsi="Arial" w:cs="Arial"/>
+          <w:bCs/>
+          <w:sz w:val="24"/>
+          <w:szCs w:val="24"/>
+        </w:rPr>
+        <w:t xml:space="preserve">, </w:t>
+      </w:r>
       <w:r>
         <w:rPr>
           <w:rFonts w:ascii="Arial" w:hAnsi="Arial" w:cs="Arial"/>
@@ -10557,7 +10546,6 @@
           <w:rFonts w:ascii="Arial" w:hAnsi="Arial" w:cs="Arial"/>
           <w:sz w:val="24"/>
           <w:szCs w:val="24"/>
-          <w:lang w:val="de-DE"/>
         </w:rPr>
         <w:t xml:space="preserve"> </w:t>
       </w:r>
@@ -10683,6 +10671,139 @@
       </w:pPr>
       <w:r>
         <w:rPr>
+          <w:rFonts w:ascii="Arial" w:hAnsi="Arial" w:cs="Arial"/>
+          <w:b/>
+          <w:bCs/>
+          <w:sz w:val="24"/>
+          <w:szCs w:val="24"/>
+        </w:rPr>
+        <w:t xml:space="preserve"> </w:t>
+      </w:r>
+      <w:r>
+        <w:rPr>
+          <w:rFonts w:ascii="Arial" w:hAnsi="Arial" w:cs="Arial"/>
+          <w:b/>
+          <w:bCs/>
+          <w:sz w:val="24"/>
+          <w:szCs w:val="24"/>
+        </w:rPr>
+        <w:t>World Health Organization: WHO</w:t>
+      </w:r>
+      <w:r>
+        <w:rPr>
+          <w:rFonts w:ascii="Arial" w:hAnsi="Arial" w:cs="Arial"/>
+          <w:sz w:val="24"/>
+          <w:szCs w:val="24"/>
+        </w:rPr>
+        <w:t xml:space="preserve">, (2024). </w:t>
+      </w:r>
+      <w:r>
+        <w:rPr>
+          <w:rFonts w:ascii="Arial" w:hAnsi="Arial" w:cs="Arial"/>
+          <w:i/>
+          <w:iCs/>
+          <w:sz w:val="24"/>
+          <w:szCs w:val="24"/>
+        </w:rPr>
+        <w:t>Diabetes</w:t>
+      </w:r>
+      <w:r>
+        <w:rPr>
+          <w:rFonts w:ascii="Arial" w:hAnsi="Arial" w:cs="Arial"/>
+          <w:sz w:val="24"/>
+          <w:szCs w:val="24"/>
+        </w:rPr>
+        <w:t xml:space="preserve">. </w:t>
+      </w:r>
+      <w:r>
+        <w:rPr>
+          <w:rFonts w:ascii="Arial" w:hAnsi="Arial" w:cs="Arial"/>
+          <w:sz w:val="24"/>
+          <w:szCs w:val="24"/>
+        </w:rPr>
+        <w:t xml:space="preserve">Available at:  </w:t>
+      </w:r>
+      <w:hyperlink r:id="rId21" w:history="1">
+        <w:r>
+          <w:rPr>
+            <w:rStyle w:val="Hyperlink"/>
+            <w:rFonts w:ascii="Arial" w:hAnsi="Arial" w:cs="Arial"/>
+            <w:sz w:val="24"/>
+            <w:szCs w:val="24"/>
+          </w:rPr>
+          <w:t>https://www.who.int/news-room/fact-sheets/detail/diabetes</w:t>
+        </w:r>
+      </w:hyperlink>
+      <w:r>
+        <w:rPr>
+          <w:rFonts w:ascii="Arial" w:hAnsi="Arial" w:cs="Arial"/>
+          <w:sz w:val="24"/>
+          <w:szCs w:val="24"/>
+        </w:rPr>
+        <w:t xml:space="preserve"> </w:t>
+      </w:r>
+      <w:r>
+        <w:rPr>
+          <w:rFonts w:ascii="Arial" w:eastAsia="Times New Roman" w:hAnsi="Arial" w:cs="Arial"/>
+          <w:noProof w:val="0"/>
+          <w:kern w:val="0"/>
+          <w:sz w:val="24"/>
+          <w:szCs w:val="24"/>
+          <w14:ligatures w14:val="none"/>
+        </w:rPr>
+        <w:t>(Accessed:</w:t>
+      </w:r>
+      <w:r>
+        <w:rPr>
+          <w:rFonts w:ascii="Arial" w:eastAsia="Times New Roman" w:hAnsi="Arial" w:cs="Arial"/>
+          <w:noProof w:val="0"/>
+          <w:kern w:val="0"/>
+          <w:sz w:val="24"/>
+          <w:szCs w:val="24"/>
+          <w14:ligatures w14:val="none"/>
+        </w:rPr>
+        <w:t xml:space="preserve"> 26</w:t>
+      </w:r>
+      <w:r>
+        <w:rPr>
+          <w:rFonts w:ascii="Arial" w:eastAsia="Times New Roman" w:hAnsi="Arial" w:cs="Arial"/>
+          <w:noProof w:val="0"/>
+          <w:kern w:val="0"/>
+          <w:sz w:val="24"/>
+          <w:szCs w:val="24"/>
+          <w:vertAlign w:val="superscript"/>
+          <w14:ligatures w14:val="none"/>
+        </w:rPr>
+        <w:t>th</w:t>
+      </w:r>
+      <w:r>
+        <w:rPr>
+          <w:rFonts w:ascii="Arial" w:eastAsia="Times New Roman" w:hAnsi="Arial" w:cs="Arial"/>
+          <w:noProof w:val="0"/>
+          <w:kern w:val="0"/>
+          <w:sz w:val="24"/>
+          <w:szCs w:val="24"/>
+          <w14:ligatures w14:val="none"/>
+        </w:rPr>
+        <w:t xml:space="preserve"> May 2025).</w:t>
+      </w:r>
+    </w:p>
+    <w:p>
+      <w:pPr>
+        <w:pStyle w:val="ListParagraph"/>
+        <w:numPr>
+          <w:ilvl w:val="0"/>
+          <w:numId w:val="2"/>
+        </w:numPr>
+        <w:spacing w:after="140" w:line="360" w:lineRule="auto"/>
+        <w:rPr>
+          <w:rFonts w:ascii="Arial" w:hAnsi="Arial" w:cs="Arial"/>
+          <w:sz w:val="24"/>
+          <w:szCs w:val="24"/>
+        </w:rPr>
+      </w:pPr>
+      <w:r>
+        <w:rPr>
           <w:rFonts w:ascii="Arial" w:eastAsia="Times New Roman" w:hAnsi="Arial" w:cs="Arial"/>
           <w:b/>
           <w:bCs/>
@@ -10808,7 +10929,7 @@
         </w:rPr>
         <w:t xml:space="preserve">Available at: </w:t>
       </w:r>
-      <w:hyperlink r:id="rId21" w:history="1">
+      <w:hyperlink r:id="rId22" w:history="1">
         <w:r>
           <w:rPr>
             <w:rStyle w:val="Hyperlink"/>
@@ -10942,7 +11063,7 @@
         </w:rPr>
         <w:t xml:space="preserve"> Available at: </w:t>
       </w:r>
-      <w:hyperlink r:id="rId22" w:history="1">
+      <w:hyperlink r:id="rId23" w:history="1">
         <w:r>
           <w:rPr>
             <w:rStyle w:val="Hyperlink"/>
@@ -10979,9 +11100,10 @@
       <w:r>
         <w:rPr>
           <w:rFonts w:ascii="Arial" w:hAnsi="Arial" w:cs="Arial"/>
-          <w:sz w:val="24"/>
-          <w:szCs w:val="24"/>
-          <w:lang w:val="es-US"/>
+          <w:b/>
+          <w:bCs/>
+          <w:sz w:val="24"/>
+          <w:szCs w:val="24"/>
         </w:rPr>
         <w:t xml:space="preserve"> </w:t>
       </w:r>
@@ -10992,18 +11114,16 @@
           <w:bCs/>
           <w:sz w:val="24"/>
           <w:szCs w:val="24"/>
-          <w:lang w:val="es-US"/>
-        </w:rPr>
-        <w:t>Igual, L. and Seguí, S.</w:t>
-      </w:r>
-      <w:r>
-        <w:rPr>
-          <w:rFonts w:ascii="Arial" w:hAnsi="Arial" w:cs="Arial"/>
-          <w:sz w:val="24"/>
-          <w:szCs w:val="24"/>
-          <w:lang w:val="es-US"/>
-        </w:rPr>
-        <w:t xml:space="preserve"> (2024). </w:t>
+        </w:rPr>
+        <w:t>Barth, S. and Flam, S</w:t>
+      </w:r>
+      <w:r>
+        <w:rPr>
+          <w:rFonts w:ascii="Arial" w:hAnsi="Arial" w:cs="Arial"/>
+          <w:sz w:val="24"/>
+          <w:szCs w:val="24"/>
+        </w:rPr>
+        <w:t xml:space="preserve">, (2025). </w:t>
       </w:r>
       <w:r>
         <w:rPr>
@@ -11013,6 +11133,150 @@
           <w:sz w:val="24"/>
           <w:szCs w:val="24"/>
         </w:rPr>
+        <w:t>Machine Learning in Healthcare: Guide to Applications &amp; benefits</w:t>
+      </w:r>
+      <w:r>
+        <w:rPr>
+          <w:rFonts w:ascii="Arial" w:hAnsi="Arial" w:cs="Arial"/>
+          <w:sz w:val="24"/>
+          <w:szCs w:val="24"/>
+        </w:rPr>
+        <w:t xml:space="preserve">. </w:t>
+      </w:r>
+      <w:r>
+        <w:rPr>
+          <w:rFonts w:ascii="Arial" w:eastAsia="Times New Roman" w:hAnsi="Arial" w:cs="Arial"/>
+          <w:noProof w:val="0"/>
+          <w:kern w:val="0"/>
+          <w:sz w:val="24"/>
+          <w:szCs w:val="24"/>
+          <w14:ligatures w14:val="none"/>
+        </w:rPr>
+        <w:t>Available at:</w:t>
+      </w:r>
+      <w:r>
+        <w:rPr>
+          <w:rFonts w:ascii="Arial" w:hAnsi="Arial" w:cs="Arial"/>
+          <w:sz w:val="24"/>
+          <w:szCs w:val="24"/>
+        </w:rPr>
+        <w:t xml:space="preserve"> </w:t>
+      </w:r>
+      <w:hyperlink r:id="rId24" w:history="1">
+        <w:r>
+          <w:rPr>
+            <w:rStyle w:val="Hyperlink"/>
+            <w:rFonts w:ascii="Arial" w:hAnsi="Arial" w:cs="Arial"/>
+            <w:sz w:val="24"/>
+            <w:szCs w:val="24"/>
+          </w:rPr>
+          <w:t>https://www.foreseemed.com/blog/machine-learning-in-healthcare</w:t>
+        </w:r>
+      </w:hyperlink>
+      <w:r>
+        <w:rPr>
+          <w:rFonts w:ascii="Arial" w:hAnsi="Arial" w:cs="Arial"/>
+          <w:sz w:val="24"/>
+          <w:szCs w:val="24"/>
+        </w:rPr>
+        <w:t xml:space="preserve"> </w:t>
+      </w:r>
+      <w:r>
+        <w:rPr>
+          <w:rFonts w:ascii="Arial" w:eastAsia="Times New Roman" w:hAnsi="Arial" w:cs="Arial"/>
+          <w:noProof w:val="0"/>
+          <w:kern w:val="0"/>
+          <w:sz w:val="24"/>
+          <w:szCs w:val="24"/>
+          <w14:ligatures w14:val="none"/>
+        </w:rPr>
+        <w:t xml:space="preserve">(Accessed: </w:t>
+      </w:r>
+      <w:r>
+        <w:rPr>
+          <w:rFonts w:ascii="Arial" w:eastAsia="Times New Roman" w:hAnsi="Arial" w:cs="Arial"/>
+          <w:noProof w:val="0"/>
+          <w:kern w:val="0"/>
+          <w:sz w:val="24"/>
+          <w:szCs w:val="24"/>
+          <w14:ligatures w14:val="none"/>
+        </w:rPr>
+        <w:t>28</w:t>
+      </w:r>
+      <w:r>
+        <w:rPr>
+          <w:rFonts w:ascii="Arial" w:eastAsia="Times New Roman" w:hAnsi="Arial" w:cs="Arial"/>
+          <w:noProof w:val="0"/>
+          <w:kern w:val="0"/>
+          <w:sz w:val="24"/>
+          <w:szCs w:val="24"/>
+          <w:vertAlign w:val="superscript"/>
+          <w14:ligatures w14:val="none"/>
+        </w:rPr>
+        <w:t>th</w:t>
+      </w:r>
+      <w:r>
+        <w:rPr>
+          <w:rFonts w:ascii="Arial" w:eastAsia="Times New Roman" w:hAnsi="Arial" w:cs="Arial"/>
+          <w:noProof w:val="0"/>
+          <w:kern w:val="0"/>
+          <w:sz w:val="24"/>
+          <w:szCs w:val="24"/>
+          <w14:ligatures w14:val="none"/>
+        </w:rPr>
+        <w:t xml:space="preserve"> May 2025).</w:t>
+      </w:r>
+    </w:p>
+    <w:p>
+      <w:pPr>
+        <w:pStyle w:val="ListParagraph"/>
+        <w:numPr>
+          <w:ilvl w:val="0"/>
+          <w:numId w:val="2"/>
+        </w:numPr>
+        <w:spacing w:after="140" w:line="360" w:lineRule="auto"/>
+        <w:rPr>
+          <w:rFonts w:ascii="Arial" w:hAnsi="Arial" w:cs="Arial"/>
+          <w:sz w:val="24"/>
+          <w:szCs w:val="24"/>
+        </w:rPr>
+      </w:pPr>
+      <w:r>
+        <w:rPr>
+          <w:rFonts w:ascii="Arial" w:hAnsi="Arial" w:cs="Arial"/>
+          <w:sz w:val="24"/>
+          <w:szCs w:val="24"/>
+        </w:rPr>
+        <w:t xml:space="preserve"> </w:t>
+      </w:r>
+      <w:r>
+        <w:rPr>
+          <w:rFonts w:ascii="Arial" w:hAnsi="Arial" w:cs="Arial"/>
+          <w:b/>
+          <w:bCs/>
+          <w:sz w:val="24"/>
+          <w:szCs w:val="24"/>
+          <w:lang w:val="es-US"/>
+        </w:rPr>
+        <w:t>Igual, L. and Seguí, S.</w:t>
+      </w:r>
+      <w:r>
+        <w:rPr>
+          <w:rFonts w:ascii="Arial" w:hAnsi="Arial" w:cs="Arial"/>
+          <w:sz w:val="24"/>
+          <w:szCs w:val="24"/>
+          <w:lang w:val="es-US"/>
+        </w:rPr>
+        <w:t xml:space="preserve"> (2024). </w:t>
+      </w:r>
+      <w:r>
+        <w:rPr>
+          <w:rFonts w:ascii="Arial" w:hAnsi="Arial" w:cs="Arial"/>
+          <w:i/>
+          <w:iCs/>
+          <w:sz w:val="24"/>
+          <w:szCs w:val="24"/>
+        </w:rPr>
         <w:t>Supervised learning</w:t>
       </w:r>
       <w:r>
@@ -11023,7 +11287,7 @@
         </w:rPr>
         <w:t xml:space="preserve">, in: Introduction to Data Science. Springer eBooks, pp. 67–97. Available at: </w:t>
       </w:r>
-      <w:hyperlink r:id="rId23" w:history="1">
+      <w:hyperlink r:id="rId25" w:history="1">
         <w:r>
           <w:rPr>
             <w:rStyle w:val="Hyperlink"/>
@@ -11101,7 +11365,7 @@
         </w:rPr>
         <w:t xml:space="preserve">. Scientific Reports 14(1). Available at: </w:t>
       </w:r>
-      <w:hyperlink r:id="rId24" w:history="1">
+      <w:hyperlink r:id="rId26" w:history="1">
         <w:r>
           <w:rPr>
             <w:rStyle w:val="Hyperlink"/>
@@ -11179,7 +11443,7 @@
         </w:rPr>
         <w:t xml:space="preserve">. Available at: </w:t>
       </w:r>
-      <w:hyperlink r:id="rId25" w:history="1">
+      <w:hyperlink r:id="rId27" w:history="1">
         <w:r>
           <w:rPr>
             <w:rStyle w:val="Hyperlink"/>
@@ -11205,7 +11469,7 @@
       </w:pPr>
     </w:p>
     <w:sectPr>
-      <w:footerReference w:type="default" r:id="rId26"/>
+      <w:footerReference w:type="default" r:id="rId28"/>
       <w:pgSz w:w="11906" w:h="16838"/>
       <w:pgMar w:top="1417" w:right="1417" w:bottom="1134" w:left="1417" w:header="720" w:footer="720" w:gutter="0"/>
       <w:pgNumType w:start="1"/>
@@ -14262,6 +14526,7 @@
   <w:style w:type="character" w:default="1" w:styleId="DefaultParagraphFont">
     <w:name w:val="Default Paragraph Font"/>
     <w:uiPriority w:val="1"/>
+    <w:semiHidden/>
     <w:unhideWhenUsed/>
   </w:style>
   <w:style w:type="table" w:default="1" w:styleId="TableNormal">
@@ -14899,6 +15164,18 @@
       <w:shd w:val="clear" w:color="auto" w:fill="E1DFDD"/>
     </w:rPr>
   </w:style>
+  <w:style w:type="character" w:styleId="FollowedHyperlink">
+    <w:name w:val="FollowedHyperlink"/>
+    <w:basedOn w:val="DefaultParagraphFont"/>
+    <w:uiPriority w:val="99"/>
+    <w:semiHidden/>
+    <w:unhideWhenUsed/>
+    <w:rsid w:val="00E93BA7"/>
+    <w:rPr>
+      <w:color w:val="954F72" w:themeColor="followedHyperlink"/>
+      <w:u w:val="single"/>
+    </w:rPr>
+  </w:style>
 </w:styles>
 </file>
 

</xml_diff>